<commit_message>
updates to the word template
</commit_message>
<xml_diff>
--- a/static/assets/3DEM7_template_msword.docx
+++ b/static/assets/3DEM7_template_msword.docx
@@ -320,7 +320,6 @@
           <w:footerReference w:type="even" r:id="rId10"/>
           <w:footerReference w:type="default" r:id="rId11"/>
           <w:headerReference w:type="first" r:id="rId12"/>
-          <w:footerReference w:type="first" r:id="rId13"/>
           <w:footnotePr>
             <w:pos w:val="beneathText"/>
           </w:footnotePr>
@@ -427,7 +426,6 @@
       <w:r>
         <w:rPr>
           <w:color w:val="auto"/>
-          <w:highlight w:val="yellow"/>
           <w:lang w:val="en-US"/>
         </w:rPr>
         <w:t>submission</w:t>
@@ -507,16 +505,6 @@
           <w:tab w:val="left" w:pos="0"/>
         </w:tabs>
         <w:rPr>
-          <w:lang w:val="en-US"/>
-        </w:rPr>
-      </w:pPr>
-    </w:p>
-    <w:p>
-      <w:pPr>
-        <w:tabs>
-          <w:tab w:val="left" w:pos="0"/>
-        </w:tabs>
-        <w:rPr>
           <w:rFonts w:eastAsia="MS Mincho"/>
           <w:lang w:val="en-US" w:eastAsia="ja-JP"/>
         </w:rPr>
@@ -561,15 +549,7 @@
           <w:rFonts w:eastAsia="MS Mincho"/>
           <w:lang w:val="en-US" w:eastAsia="ja-JP"/>
         </w:rPr>
-        <w:t xml:space="preserve">3DEM-6 was held in Berkeley, CA in </w:t>
-      </w:r>
-      <w:r>
-        <w:rPr>
-          <w:rFonts w:eastAsia="MS Mincho"/>
-          <w:highlight w:val="yellow"/>
-          <w:lang w:val="en-US" w:eastAsia="ja-JP"/>
-        </w:rPr>
-        <w:t>201</w:t>
+        <w:t>3DEM-6 was held in Berkeley, CA in 201</w:t>
       </w:r>
       <w:r>
         <w:rPr>
@@ -609,7 +589,7 @@
           <w:lang w:val="en-US" w:eastAsia="ja-JP"/>
         </w:rPr>
         <w:drawing>
-          <wp:inline distT="0" distB="0" distL="0" distR="0" wp14:anchorId="5D9E9BF6" wp14:editId="28D2157E">
+          <wp:inline distT="0" distB="0" distL="0" distR="0" wp14:anchorId="23616AB9" wp14:editId="6B47F580">
             <wp:extent cx="2910840" cy="1948180"/>
             <wp:effectExtent l="0" t="0" r="0" b="0"/>
             <wp:docPr id="1661933515" name="図 1"/>
@@ -624,7 +604,7 @@
                     <pic:cNvPicPr/>
                   </pic:nvPicPr>
                   <pic:blipFill>
-                    <a:blip r:embed="rId14">
+                    <a:blip r:embed="rId13">
                       <a:extLst>
                         <a:ext uri="{28A0092B-C50C-407E-A947-70E740481C1C}">
                           <a14:useLocalDpi xmlns:a14="http://schemas.microsoft.com/office/drawing/2010/main" val="0"/>
@@ -712,18 +692,26 @@
       <w:pPr>
         <w:rPr>
           <w:rFonts w:eastAsia="MS Mincho"/>
-          <w:b/>
-          <w:bCs/>
-          <w:lang w:val="en-US" w:eastAsia="ja-JP"/>
-        </w:rPr>
-      </w:pPr>
-      <w:r>
+          <w:lang w:val="en-US" w:eastAsia="ja-JP"/>
+        </w:rPr>
+      </w:pPr>
+    </w:p>
+    <w:p>
+      <w:pPr>
         <w:rPr>
           <w:rFonts w:eastAsia="MS Mincho"/>
           <w:b/>
           <w:bCs/>
           <w:lang w:val="en-US" w:eastAsia="ja-JP"/>
         </w:rPr>
+      </w:pPr>
+      <w:r>
+        <w:rPr>
+          <w:rFonts w:eastAsia="MS Mincho"/>
+          <w:b/>
+          <w:bCs/>
+          <w:lang w:val="en-US" w:eastAsia="ja-JP"/>
+        </w:rPr>
         <w:t>Subsection</w:t>
       </w:r>
     </w:p>
@@ -812,8 +800,8 @@
     <w:p>
       <w:pPr>
         <w:tabs>
-          <w:tab w:val="center" w:pos="2000"/>
-          <w:tab w:val="right" w:pos="4395"/>
+          <w:tab w:val="center" w:pos="2268"/>
+          <w:tab w:val="right" w:pos="4536"/>
         </w:tabs>
         <w:ind w:rightChars="24" w:right="48"/>
         <w:rPr>
@@ -947,8 +935,8 @@
     <w:p>
       <w:pPr>
         <w:tabs>
-          <w:tab w:val="center" w:pos="2000"/>
-          <w:tab w:val="right" w:pos="4395"/>
+          <w:tab w:val="center" w:pos="2268"/>
+          <w:tab w:val="right" w:pos="4536"/>
         </w:tabs>
         <w:rPr>
           <w:spacing w:val="-2"/>
@@ -1142,14 +1130,6 @@
     </w:p>
     <w:p>
       <w:pPr>
-        <w:rPr>
-          <w:spacing w:val="-2"/>
-          <w:lang w:val="en-US"/>
-        </w:rPr>
-      </w:pPr>
-    </w:p>
-    <w:p>
-      <w:pPr>
         <w:jc w:val="center"/>
         <w:rPr>
           <w:b/>
@@ -1231,17 +1211,17 @@
       <w:tblPr>
         <w:tblStyle w:val="TableGrid"/>
         <w:tblW w:w="0" w:type="auto"/>
-        <w:tblInd w:w="988" w:type="dxa"/>
+        <w:tblInd w:w="1129" w:type="dxa"/>
         <w:tblLook w:val="04A0" w:firstRow="1" w:lastRow="0" w:firstColumn="1" w:lastColumn="0" w:noHBand="0" w:noVBand="1"/>
       </w:tblPr>
       <w:tblGrid>
-        <w:gridCol w:w="1299"/>
-        <w:gridCol w:w="1252"/>
+        <w:gridCol w:w="1158"/>
+        <w:gridCol w:w="1110"/>
       </w:tblGrid>
       <w:tr>
         <w:tc>
           <w:tcPr>
-            <w:tcW w:w="1299" w:type="dxa"/>
+            <w:tcW w:w="1158" w:type="dxa"/>
           </w:tcPr>
           <w:p>
             <w:pPr>
@@ -1284,7 +1264,7 @@
         </w:tc>
         <w:tc>
           <w:tcPr>
-            <w:tcW w:w="1252" w:type="dxa"/>
+            <w:tcW w:w="1110" w:type="dxa"/>
           </w:tcPr>
           <w:p>
             <w:pPr>
@@ -1329,7 +1309,7 @@
       <w:tr>
         <w:tc>
           <w:tcPr>
-            <w:tcW w:w="1299" w:type="dxa"/>
+            <w:tcW w:w="1158" w:type="dxa"/>
           </w:tcPr>
           <w:p>
             <w:pPr>
@@ -1352,7 +1332,7 @@
         </w:tc>
         <w:tc>
           <w:tcPr>
-            <w:tcW w:w="1252" w:type="dxa"/>
+            <w:tcW w:w="1110" w:type="dxa"/>
           </w:tcPr>
           <w:p>
             <w:pPr>
@@ -1375,7 +1355,7 @@
       <w:tr>
         <w:tc>
           <w:tcPr>
-            <w:tcW w:w="1299" w:type="dxa"/>
+            <w:tcW w:w="1158" w:type="dxa"/>
           </w:tcPr>
           <w:p>
             <w:pPr>
@@ -1398,7 +1378,7 @@
         </w:tc>
         <w:tc>
           <w:tcPr>
-            <w:tcW w:w="1252" w:type="dxa"/>
+            <w:tcW w:w="1110" w:type="dxa"/>
           </w:tcPr>
           <w:p>
             <w:pPr>
@@ -1505,6 +1485,14 @@
     </w:p>
     <w:p>
       <w:pPr>
+        <w:rPr>
+          <w:spacing w:val="-2"/>
+          <w:lang w:val="en-US"/>
+        </w:rPr>
+      </w:pPr>
+    </w:p>
+    <w:p>
+      <w:pPr>
         <w:suppressAutoHyphens w:val="0"/>
         <w:jc w:val="left"/>
         <w:rPr>
@@ -1535,7 +1523,7 @@
           <w:lang w:val="en-US"/>
         </w:rPr>
         <w:sectPr>
-          <w:headerReference w:type="default" r:id="rId15"/>
+          <w:headerReference w:type="default" r:id="rId14"/>
           <w:footnotePr>
             <w:pos w:val="beneathText"/>
           </w:footnotePr>
@@ -1586,7 +1574,7 @@
           <w:lang w:val="en-US"/>
         </w:rPr>
         <w:drawing>
-          <wp:inline distT="0" distB="0" distL="0" distR="0" wp14:anchorId="1E8F568C" wp14:editId="7BF7EF2E">
+          <wp:inline distT="0" distB="0" distL="0" distR="0" wp14:anchorId="42A2157A" wp14:editId="5F1ECB66">
             <wp:extent cx="6119495" cy="1935480"/>
             <wp:effectExtent l="0" t="0" r="1905" b="0"/>
             <wp:docPr id="1347095488" name="図 2"/>
@@ -1601,7 +1589,7 @@
                     <pic:cNvPicPr/>
                   </pic:nvPicPr>
                   <pic:blipFill>
-                    <a:blip r:embed="rId16">
+                    <a:blip r:embed="rId15">
                       <a:extLst>
                         <a:ext uri="{28A0092B-C50C-407E-A947-70E740481C1C}">
                           <a14:useLocalDpi xmlns:a14="http://schemas.microsoft.com/office/drawing/2010/main" val="0"/>
@@ -1667,25 +1655,6 @@
           <w:spacing w:val="-2"/>
           <w:lang w:val="en-US"/>
         </w:rPr>
-        <w:sectPr>
-          <w:footnotePr>
-            <w:pos w:val="beneathText"/>
-          </w:footnotePr>
-          <w:type w:val="continuous"/>
-          <w:pgSz w:w="11905" w:h="16837"/>
-          <w:pgMar w:top="1701" w:right="1134" w:bottom="1701" w:left="1134" w:header="1134" w:footer="1134" w:gutter="0"/>
-          <w:cols w:space="720"/>
-          <w:titlePg/>
-          <w:docGrid w:linePitch="326"/>
-        </w:sectPr>
-      </w:pPr>
-    </w:p>
-    <w:p>
-      <w:pPr>
-        <w:rPr>
-          <w:spacing w:val="-2"/>
-          <w:lang w:val="en-US"/>
-        </w:rPr>
       </w:pPr>
     </w:p>
     <w:p>
@@ -1776,8 +1745,29 @@
     <w:p>
       <w:pPr>
         <w:pStyle w:val="References"/>
-        <w:spacing w:after="120"/>
+        <w:spacing w:afterLines="0" w:after="0"/>
         <w:ind w:left="300" w:hanging="300"/>
+      </w:pPr>
+    </w:p>
+    <w:p>
+      <w:pPr>
+        <w:rPr>
+          <w:lang w:val="en-US" w:eastAsia="ja-JP"/>
+        </w:rPr>
+      </w:pPr>
+    </w:p>
+    <w:p>
+      <w:pPr>
+        <w:rPr>
+          <w:lang w:val="en-US" w:eastAsia="ja-JP"/>
+        </w:rPr>
+      </w:pPr>
+    </w:p>
+    <w:p>
+      <w:pPr>
+        <w:rPr>
+          <w:lang w:val="en-US" w:eastAsia="ja-JP"/>
+        </w:rPr>
       </w:pPr>
     </w:p>
     <w:sectPr>
@@ -1787,7 +1777,7 @@
       <w:type w:val="continuous"/>
       <w:pgSz w:w="11905" w:h="16837"/>
       <w:pgMar w:top="1701" w:right="1134" w:bottom="1701" w:left="1134" w:header="1134" w:footer="1134" w:gutter="0"/>
-      <w:cols w:num="2" w:space="427"/>
+      <w:cols w:space="720"/>
       <w:titlePg/>
       <w:docGrid w:linePitch="326"/>
     </w:sectPr>
@@ -1818,7 +1808,74 @@
 <w:ftr xmlns:wpc="http://schemas.microsoft.com/office/word/2010/wordprocessingCanvas" xmlns:cx="http://schemas.microsoft.com/office/drawing/2014/chartex" xmlns:cx1="http://schemas.microsoft.com/office/drawing/2015/9/8/chartex" xmlns:cx2="http://schemas.microsoft.com/office/drawing/2015/10/21/chartex" xmlns:cx3="http://schemas.microsoft.com/office/drawing/2016/5/9/chartex" xmlns:cx4="http://schemas.microsoft.com/office/drawing/2016/5/10/chartex" xmlns:cx5="http://schemas.microsoft.com/office/drawing/2016/5/11/chartex" xmlns:cx6="http://schemas.microsoft.com/office/drawing/2016/5/12/chartex" xmlns:cx7="http://schemas.microsoft.com/office/drawing/2016/5/13/chartex" xmlns:cx8="http://schemas.microsoft.com/office/drawing/2016/5/14/chartex" xmlns:mc="http://schemas.openxmlformats.org/markup-compatibility/2006" xmlns:aink="http://schemas.microsoft.com/office/drawing/2016/ink" xmlns:am3d="http://schemas.microsoft.com/office/drawing/2017/model3d" xmlns:o="urn:schemas-microsoft-com:office:office" xmlns:oel="http://schemas.microsoft.com/office/2019/extlst" xmlns:r="http://schemas.openxmlformats.org/officeDocument/2006/relationships" xmlns:m="http://schemas.openxmlformats.org/officeDocument/2006/math" xmlns:v="urn:schemas-microsoft-com:vml" xmlns:wp14="http://schemas.microsoft.com/office/word/2010/wordprocessingDrawing" xmlns:wp="http://schemas.openxmlformats.org/drawingml/2006/wordprocessingDrawing" xmlns:w10="urn:schemas-microsoft-com:office:word" xmlns:w="http://schemas.openxmlformats.org/wordprocessingml/2006/main" xmlns:w14="http://schemas.microsoft.com/office/word/2010/wordml" xmlns:w15="http://schemas.microsoft.com/office/word/2012/wordml" xmlns:w16cex="http://schemas.microsoft.com/office/word/2018/wordml/cex" xmlns:w16cid="http://schemas.microsoft.com/office/word/2016/wordml/cid" xmlns:w16="http://schemas.microsoft.com/office/word/2018/wordml" xmlns:w16sdtdh="http://schemas.microsoft.com/office/word/2020/wordml/sdtdatahash" xmlns:w16se="http://schemas.microsoft.com/office/word/2015/wordml/symex" xmlns:wpg="http://schemas.microsoft.com/office/word/2010/wordprocessingGroup" xmlns:wpi="http://schemas.microsoft.com/office/word/2010/wordprocessingInk" xmlns:wne="http://schemas.microsoft.com/office/word/2006/wordml" xmlns:wps="http://schemas.microsoft.com/office/word/2010/wordprocessingShape" mc:Ignorable="w14 w15 w16se w16cid w16 w16cex w16sdtdh wp14">
   <w:p>
     <w:pPr>
+      <w:pBdr>
+        <w:bottom w:val="single" w:sz="4" w:space="0" w:color="000000"/>
+      </w:pBdr>
+      <w:rPr>
+        <w:rFonts w:eastAsia="MS Mincho"/>
+        <w:color w:val="auto"/>
+        <w:lang w:val="en-US" w:eastAsia="ja-JP"/>
+      </w:rPr>
+    </w:pPr>
+  </w:p>
+  <w:p>
+    <w:pPr>
       <w:pStyle w:val="Footer"/>
+      <w:tabs>
+        <w:tab w:val="clear" w:pos="8306"/>
+        <w:tab w:val="left" w:pos="6050"/>
+        <w:tab w:val="right" w:pos="8931"/>
+      </w:tabs>
+      <w:jc w:val="left"/>
+    </w:pPr>
+    <w:r>
+      <w:tab/>
+    </w:r>
+    <w:r>
+      <w:tab/>
+    </w:r>
+    <w:r>
+      <w:tab/>
+    </w:r>
+    <w:r>
+      <w:fldChar w:fldCharType="begin"/>
+    </w:r>
+    <w:r>
+      <w:instrText xml:space="preserve"> PAGE  \* MERGEFORMAT </w:instrText>
+    </w:r>
+    <w:r>
+      <w:fldChar w:fldCharType="separate"/>
+    </w:r>
+    <w:r>
+      <w:rPr>
+        <w:noProof/>
+      </w:rPr>
+      <w:t>2</w:t>
+    </w:r>
+    <w:r>
+      <w:fldChar w:fldCharType="end"/>
+    </w:r>
+    <w:r>
+      <w:t>/</w:t>
+    </w:r>
+    <w:fldSimple w:instr=" NUMPAGES  \* MERGEFORMAT ">
+      <w:r>
+        <w:rPr>
+          <w:noProof/>
+        </w:rPr>
+        <w:t>2</w:t>
+      </w:r>
+    </w:fldSimple>
+  </w:p>
+  <w:p>
+    <w:pPr>
+      <w:pStyle w:val="Footer"/>
+      <w:tabs>
+        <w:tab w:val="clear" w:pos="8306"/>
+        <w:tab w:val="left" w:pos="6050"/>
+        <w:tab w:val="right" w:pos="8931"/>
+      </w:tabs>
+      <w:jc w:val="left"/>
     </w:pPr>
   </w:p>
 </w:ftr>
@@ -1842,7 +1899,9 @@
     <w:pPr>
       <w:pStyle w:val="Footer"/>
       <w:tabs>
+        <w:tab w:val="clear" w:pos="8306"/>
         <w:tab w:val="left" w:pos="6050"/>
+        <w:tab w:val="right" w:pos="8931"/>
       </w:tabs>
       <w:jc w:val="left"/>
     </w:pPr>
@@ -1855,16 +1914,35 @@
     <w:r>
       <w:tab/>
     </w:r>
-  </w:p>
-</w:ftr>
-</file>
-
-<file path=word/footer3.xml><?xml version="1.0" encoding="utf-8"?>
-<w:ftr xmlns:wpc="http://schemas.microsoft.com/office/word/2010/wordprocessingCanvas" xmlns:cx="http://schemas.microsoft.com/office/drawing/2014/chartex" xmlns:cx1="http://schemas.microsoft.com/office/drawing/2015/9/8/chartex" xmlns:cx2="http://schemas.microsoft.com/office/drawing/2015/10/21/chartex" xmlns:cx3="http://schemas.microsoft.com/office/drawing/2016/5/9/chartex" xmlns:cx4="http://schemas.microsoft.com/office/drawing/2016/5/10/chartex" xmlns:cx5="http://schemas.microsoft.com/office/drawing/2016/5/11/chartex" xmlns:cx6="http://schemas.microsoft.com/office/drawing/2016/5/12/chartex" xmlns:cx7="http://schemas.microsoft.com/office/drawing/2016/5/13/chartex" xmlns:cx8="http://schemas.microsoft.com/office/drawing/2016/5/14/chartex" xmlns:mc="http://schemas.openxmlformats.org/markup-compatibility/2006" xmlns:aink="http://schemas.microsoft.com/office/drawing/2016/ink" xmlns:am3d="http://schemas.microsoft.com/office/drawing/2017/model3d" xmlns:o="urn:schemas-microsoft-com:office:office" xmlns:oel="http://schemas.microsoft.com/office/2019/extlst" xmlns:r="http://schemas.openxmlformats.org/officeDocument/2006/relationships" xmlns:m="http://schemas.openxmlformats.org/officeDocument/2006/math" xmlns:v="urn:schemas-microsoft-com:vml" xmlns:wp14="http://schemas.microsoft.com/office/word/2010/wordprocessingDrawing" xmlns:wp="http://schemas.openxmlformats.org/drawingml/2006/wordprocessingDrawing" xmlns:w10="urn:schemas-microsoft-com:office:word" xmlns:w="http://schemas.openxmlformats.org/wordprocessingml/2006/main" xmlns:w14="http://schemas.microsoft.com/office/word/2010/wordml" xmlns:w15="http://schemas.microsoft.com/office/word/2012/wordml" xmlns:w16cex="http://schemas.microsoft.com/office/word/2018/wordml/cex" xmlns:w16cid="http://schemas.microsoft.com/office/word/2016/wordml/cid" xmlns:w16="http://schemas.microsoft.com/office/word/2018/wordml" xmlns:w16sdtdh="http://schemas.microsoft.com/office/word/2020/wordml/sdtdatahash" xmlns:w16se="http://schemas.microsoft.com/office/word/2015/wordml/symex" xmlns:wpg="http://schemas.microsoft.com/office/word/2010/wordprocessingGroup" xmlns:wpi="http://schemas.microsoft.com/office/word/2010/wordprocessingInk" xmlns:wne="http://schemas.microsoft.com/office/word/2006/wordml" xmlns:wps="http://schemas.microsoft.com/office/word/2010/wordprocessingShape" mc:Ignorable="w14 w15 w16se w16cid w16 w16cex w16sdtdh wp14">
-  <w:p>
-    <w:pPr>
-      <w:pStyle w:val="Footer"/>
-    </w:pPr>
+    <w:r>
+      <w:fldChar w:fldCharType="begin"/>
+    </w:r>
+    <w:r>
+      <w:instrText xml:space="preserve"> PAGE  \* MERGEFORMAT </w:instrText>
+    </w:r>
+    <w:r>
+      <w:fldChar w:fldCharType="separate"/>
+    </w:r>
+    <w:r>
+      <w:rPr>
+        <w:noProof/>
+      </w:rPr>
+      <w:t>1</w:t>
+    </w:r>
+    <w:r>
+      <w:fldChar w:fldCharType="end"/>
+    </w:r>
+    <w:r>
+      <w:t>/</w:t>
+    </w:r>
+    <w:fldSimple w:instr=" NUMPAGES  \* MERGEFORMAT ">
+      <w:r>
+        <w:rPr>
+          <w:noProof/>
+        </w:rPr>
+        <w:t>2</w:t>
+      </w:r>
+    </w:fldSimple>
   </w:p>
 </w:ftr>
 </file>
@@ -2018,37 +2096,44 @@
 <w:hdr xmlns:wpc="http://schemas.microsoft.com/office/word/2010/wordprocessingCanvas" xmlns:cx="http://schemas.microsoft.com/office/drawing/2014/chartex" xmlns:cx1="http://schemas.microsoft.com/office/drawing/2015/9/8/chartex" xmlns:cx2="http://schemas.microsoft.com/office/drawing/2015/10/21/chartex" xmlns:cx3="http://schemas.microsoft.com/office/drawing/2016/5/9/chartex" xmlns:cx4="http://schemas.microsoft.com/office/drawing/2016/5/10/chartex" xmlns:cx5="http://schemas.microsoft.com/office/drawing/2016/5/11/chartex" xmlns:cx6="http://schemas.microsoft.com/office/drawing/2016/5/12/chartex" xmlns:cx7="http://schemas.microsoft.com/office/drawing/2016/5/13/chartex" xmlns:cx8="http://schemas.microsoft.com/office/drawing/2016/5/14/chartex" xmlns:mc="http://schemas.openxmlformats.org/markup-compatibility/2006" xmlns:aink="http://schemas.microsoft.com/office/drawing/2016/ink" xmlns:am3d="http://schemas.microsoft.com/office/drawing/2017/model3d" xmlns:o="urn:schemas-microsoft-com:office:office" xmlns:oel="http://schemas.microsoft.com/office/2019/extlst" xmlns:r="http://schemas.openxmlformats.org/officeDocument/2006/relationships" xmlns:m="http://schemas.openxmlformats.org/officeDocument/2006/math" xmlns:v="urn:schemas-microsoft-com:vml" xmlns:wp14="http://schemas.microsoft.com/office/word/2010/wordprocessingDrawing" xmlns:wp="http://schemas.openxmlformats.org/drawingml/2006/wordprocessingDrawing" xmlns:w10="urn:schemas-microsoft-com:office:word" xmlns:w="http://schemas.openxmlformats.org/wordprocessingml/2006/main" xmlns:w14="http://schemas.microsoft.com/office/word/2010/wordml" xmlns:w15="http://schemas.microsoft.com/office/word/2012/wordml" xmlns:w16cex="http://schemas.microsoft.com/office/word/2018/wordml/cex" xmlns:w16cid="http://schemas.microsoft.com/office/word/2016/wordml/cid" xmlns:w16="http://schemas.microsoft.com/office/word/2018/wordml" xmlns:w16sdtdh="http://schemas.microsoft.com/office/word/2020/wordml/sdtdatahash" xmlns:w16se="http://schemas.microsoft.com/office/word/2015/wordml/symex" xmlns:wpg="http://schemas.microsoft.com/office/word/2010/wordprocessingGroup" xmlns:wpi="http://schemas.microsoft.com/office/word/2010/wordprocessingInk" xmlns:wne="http://schemas.microsoft.com/office/word/2006/wordml" xmlns:wps="http://schemas.microsoft.com/office/word/2010/wordprocessingShape" mc:Ignorable="w14 w15 w16se w16cid w16 w16cex w16sdtdh wp14">
   <w:p>
     <w:pPr>
+      <w:rPr>
+        <w:szCs w:val="20"/>
+      </w:rPr>
+    </w:pPr>
+    <w:r>
+      <w:rPr>
+        <w:rFonts w:eastAsia="MS Mincho"/>
+        <w:szCs w:val="20"/>
+        <w:lang w:eastAsia="ja-JP"/>
+      </w:rPr>
+      <w:t>7</w:t>
+    </w:r>
+    <w:r>
+      <w:rPr>
+        <w:szCs w:val="20"/>
+      </w:rPr>
+      <w:t>th International Symposium on Three-Dimensional Electromagnetics</w:t>
+    </w:r>
+  </w:p>
+  <w:p>
+    <w:pPr>
       <w:pBdr>
         <w:bottom w:val="single" w:sz="4" w:space="2" w:color="000000"/>
       </w:pBdr>
       <w:rPr>
         <w:rFonts w:eastAsia="MS Mincho"/>
         <w:color w:val="auto"/>
+        <w:szCs w:val="20"/>
         <w:lang w:val="en-US" w:eastAsia="ja-JP"/>
       </w:rPr>
     </w:pPr>
     <w:r>
       <w:rPr>
         <w:rFonts w:eastAsia="MS Mincho"/>
+        <w:szCs w:val="20"/>
         <w:lang w:eastAsia="ja-JP"/>
       </w:rPr>
-      <w:t xml:space="preserve">Author et al., </w:t>
-    </w:r>
-    <w:proofErr w:type="gramStart"/>
-    <w:r>
-      <w:rPr>
-        <w:rFonts w:eastAsia="MS Mincho"/>
-        <w:lang w:eastAsia="ja-JP"/>
-      </w:rPr>
-      <w:t>Short</w:t>
-    </w:r>
-    <w:proofErr w:type="gramEnd"/>
-    <w:r>
-      <w:rPr>
-        <w:rFonts w:eastAsia="MS Mincho"/>
-        <w:lang w:eastAsia="ja-JP"/>
-      </w:rPr>
-      <w:t xml:space="preserve"> title of the paper</w:t>
+      <w:t>Vancouver, BC, Canada, November 13–15, 2023</w:t>
     </w:r>
   </w:p>
   <w:p>

</xml_diff>

<commit_message>
updates to the word template (#18)
</commit_message>
<xml_diff>
--- a/static/assets/3DEM7_template_msword.docx
+++ b/static/assets/3DEM7_template_msword.docx
@@ -320,7 +320,6 @@
           <w:footerReference w:type="even" r:id="rId10"/>
           <w:footerReference w:type="default" r:id="rId11"/>
           <w:headerReference w:type="first" r:id="rId12"/>
-          <w:footerReference w:type="first" r:id="rId13"/>
           <w:footnotePr>
             <w:pos w:val="beneathText"/>
           </w:footnotePr>
@@ -427,7 +426,6 @@
       <w:r>
         <w:rPr>
           <w:color w:val="auto"/>
-          <w:highlight w:val="yellow"/>
           <w:lang w:val="en-US"/>
         </w:rPr>
         <w:t>submission</w:t>
@@ -507,16 +505,6 @@
           <w:tab w:val="left" w:pos="0"/>
         </w:tabs>
         <w:rPr>
-          <w:lang w:val="en-US"/>
-        </w:rPr>
-      </w:pPr>
-    </w:p>
-    <w:p>
-      <w:pPr>
-        <w:tabs>
-          <w:tab w:val="left" w:pos="0"/>
-        </w:tabs>
-        <w:rPr>
           <w:rFonts w:eastAsia="MS Mincho"/>
           <w:lang w:val="en-US" w:eastAsia="ja-JP"/>
         </w:rPr>
@@ -561,15 +549,7 @@
           <w:rFonts w:eastAsia="MS Mincho"/>
           <w:lang w:val="en-US" w:eastAsia="ja-JP"/>
         </w:rPr>
-        <w:t xml:space="preserve">3DEM-6 was held in Berkeley, CA in </w:t>
-      </w:r>
-      <w:r>
-        <w:rPr>
-          <w:rFonts w:eastAsia="MS Mincho"/>
-          <w:highlight w:val="yellow"/>
-          <w:lang w:val="en-US" w:eastAsia="ja-JP"/>
-        </w:rPr>
-        <w:t>201</w:t>
+        <w:t>3DEM-6 was held in Berkeley, CA in 201</w:t>
       </w:r>
       <w:r>
         <w:rPr>
@@ -609,7 +589,7 @@
           <w:lang w:val="en-US" w:eastAsia="ja-JP"/>
         </w:rPr>
         <w:drawing>
-          <wp:inline distT="0" distB="0" distL="0" distR="0" wp14:anchorId="5D9E9BF6" wp14:editId="28D2157E">
+          <wp:inline distT="0" distB="0" distL="0" distR="0" wp14:anchorId="23616AB9" wp14:editId="6B47F580">
             <wp:extent cx="2910840" cy="1948180"/>
             <wp:effectExtent l="0" t="0" r="0" b="0"/>
             <wp:docPr id="1661933515" name="図 1"/>
@@ -624,7 +604,7 @@
                     <pic:cNvPicPr/>
                   </pic:nvPicPr>
                   <pic:blipFill>
-                    <a:blip r:embed="rId14">
+                    <a:blip r:embed="rId13">
                       <a:extLst>
                         <a:ext uri="{28A0092B-C50C-407E-A947-70E740481C1C}">
                           <a14:useLocalDpi xmlns:a14="http://schemas.microsoft.com/office/drawing/2010/main" val="0"/>
@@ -712,18 +692,26 @@
       <w:pPr>
         <w:rPr>
           <w:rFonts w:eastAsia="MS Mincho"/>
-          <w:b/>
-          <w:bCs/>
-          <w:lang w:val="en-US" w:eastAsia="ja-JP"/>
-        </w:rPr>
-      </w:pPr>
-      <w:r>
+          <w:lang w:val="en-US" w:eastAsia="ja-JP"/>
+        </w:rPr>
+      </w:pPr>
+    </w:p>
+    <w:p>
+      <w:pPr>
         <w:rPr>
           <w:rFonts w:eastAsia="MS Mincho"/>
           <w:b/>
           <w:bCs/>
           <w:lang w:val="en-US" w:eastAsia="ja-JP"/>
         </w:rPr>
+      </w:pPr>
+      <w:r>
+        <w:rPr>
+          <w:rFonts w:eastAsia="MS Mincho"/>
+          <w:b/>
+          <w:bCs/>
+          <w:lang w:val="en-US" w:eastAsia="ja-JP"/>
+        </w:rPr>
         <w:t>Subsection</w:t>
       </w:r>
     </w:p>
@@ -812,8 +800,8 @@
     <w:p>
       <w:pPr>
         <w:tabs>
-          <w:tab w:val="center" w:pos="2000"/>
-          <w:tab w:val="right" w:pos="4395"/>
+          <w:tab w:val="center" w:pos="2268"/>
+          <w:tab w:val="right" w:pos="4536"/>
         </w:tabs>
         <w:ind w:rightChars="24" w:right="48"/>
         <w:rPr>
@@ -947,8 +935,8 @@
     <w:p>
       <w:pPr>
         <w:tabs>
-          <w:tab w:val="center" w:pos="2000"/>
-          <w:tab w:val="right" w:pos="4395"/>
+          <w:tab w:val="center" w:pos="2268"/>
+          <w:tab w:val="right" w:pos="4536"/>
         </w:tabs>
         <w:rPr>
           <w:spacing w:val="-2"/>
@@ -1142,14 +1130,6 @@
     </w:p>
     <w:p>
       <w:pPr>
-        <w:rPr>
-          <w:spacing w:val="-2"/>
-          <w:lang w:val="en-US"/>
-        </w:rPr>
-      </w:pPr>
-    </w:p>
-    <w:p>
-      <w:pPr>
         <w:jc w:val="center"/>
         <w:rPr>
           <w:b/>
@@ -1231,17 +1211,17 @@
       <w:tblPr>
         <w:tblStyle w:val="TableGrid"/>
         <w:tblW w:w="0" w:type="auto"/>
-        <w:tblInd w:w="988" w:type="dxa"/>
+        <w:tblInd w:w="1129" w:type="dxa"/>
         <w:tblLook w:val="04A0" w:firstRow="1" w:lastRow="0" w:firstColumn="1" w:lastColumn="0" w:noHBand="0" w:noVBand="1"/>
       </w:tblPr>
       <w:tblGrid>
-        <w:gridCol w:w="1299"/>
-        <w:gridCol w:w="1252"/>
+        <w:gridCol w:w="1158"/>
+        <w:gridCol w:w="1110"/>
       </w:tblGrid>
       <w:tr>
         <w:tc>
           <w:tcPr>
-            <w:tcW w:w="1299" w:type="dxa"/>
+            <w:tcW w:w="1158" w:type="dxa"/>
           </w:tcPr>
           <w:p>
             <w:pPr>
@@ -1284,7 +1264,7 @@
         </w:tc>
         <w:tc>
           <w:tcPr>
-            <w:tcW w:w="1252" w:type="dxa"/>
+            <w:tcW w:w="1110" w:type="dxa"/>
           </w:tcPr>
           <w:p>
             <w:pPr>
@@ -1329,7 +1309,7 @@
       <w:tr>
         <w:tc>
           <w:tcPr>
-            <w:tcW w:w="1299" w:type="dxa"/>
+            <w:tcW w:w="1158" w:type="dxa"/>
           </w:tcPr>
           <w:p>
             <w:pPr>
@@ -1352,7 +1332,7 @@
         </w:tc>
         <w:tc>
           <w:tcPr>
-            <w:tcW w:w="1252" w:type="dxa"/>
+            <w:tcW w:w="1110" w:type="dxa"/>
           </w:tcPr>
           <w:p>
             <w:pPr>
@@ -1375,7 +1355,7 @@
       <w:tr>
         <w:tc>
           <w:tcPr>
-            <w:tcW w:w="1299" w:type="dxa"/>
+            <w:tcW w:w="1158" w:type="dxa"/>
           </w:tcPr>
           <w:p>
             <w:pPr>
@@ -1398,7 +1378,7 @@
         </w:tc>
         <w:tc>
           <w:tcPr>
-            <w:tcW w:w="1252" w:type="dxa"/>
+            <w:tcW w:w="1110" w:type="dxa"/>
           </w:tcPr>
           <w:p>
             <w:pPr>
@@ -1505,6 +1485,14 @@
     </w:p>
     <w:p>
       <w:pPr>
+        <w:rPr>
+          <w:spacing w:val="-2"/>
+          <w:lang w:val="en-US"/>
+        </w:rPr>
+      </w:pPr>
+    </w:p>
+    <w:p>
+      <w:pPr>
         <w:suppressAutoHyphens w:val="0"/>
         <w:jc w:val="left"/>
         <w:rPr>
@@ -1535,7 +1523,7 @@
           <w:lang w:val="en-US"/>
         </w:rPr>
         <w:sectPr>
-          <w:headerReference w:type="default" r:id="rId15"/>
+          <w:headerReference w:type="default" r:id="rId14"/>
           <w:footnotePr>
             <w:pos w:val="beneathText"/>
           </w:footnotePr>
@@ -1586,7 +1574,7 @@
           <w:lang w:val="en-US"/>
         </w:rPr>
         <w:drawing>
-          <wp:inline distT="0" distB="0" distL="0" distR="0" wp14:anchorId="1E8F568C" wp14:editId="7BF7EF2E">
+          <wp:inline distT="0" distB="0" distL="0" distR="0" wp14:anchorId="42A2157A" wp14:editId="5F1ECB66">
             <wp:extent cx="6119495" cy="1935480"/>
             <wp:effectExtent l="0" t="0" r="1905" b="0"/>
             <wp:docPr id="1347095488" name="図 2"/>
@@ -1601,7 +1589,7 @@
                     <pic:cNvPicPr/>
                   </pic:nvPicPr>
                   <pic:blipFill>
-                    <a:blip r:embed="rId16">
+                    <a:blip r:embed="rId15">
                       <a:extLst>
                         <a:ext uri="{28A0092B-C50C-407E-A947-70E740481C1C}">
                           <a14:useLocalDpi xmlns:a14="http://schemas.microsoft.com/office/drawing/2010/main" val="0"/>
@@ -1667,25 +1655,6 @@
           <w:spacing w:val="-2"/>
           <w:lang w:val="en-US"/>
         </w:rPr>
-        <w:sectPr>
-          <w:footnotePr>
-            <w:pos w:val="beneathText"/>
-          </w:footnotePr>
-          <w:type w:val="continuous"/>
-          <w:pgSz w:w="11905" w:h="16837"/>
-          <w:pgMar w:top="1701" w:right="1134" w:bottom="1701" w:left="1134" w:header="1134" w:footer="1134" w:gutter="0"/>
-          <w:cols w:space="720"/>
-          <w:titlePg/>
-          <w:docGrid w:linePitch="326"/>
-        </w:sectPr>
-      </w:pPr>
-    </w:p>
-    <w:p>
-      <w:pPr>
-        <w:rPr>
-          <w:spacing w:val="-2"/>
-          <w:lang w:val="en-US"/>
-        </w:rPr>
       </w:pPr>
     </w:p>
     <w:p>
@@ -1776,8 +1745,29 @@
     <w:p>
       <w:pPr>
         <w:pStyle w:val="References"/>
-        <w:spacing w:after="120"/>
+        <w:spacing w:afterLines="0" w:after="0"/>
         <w:ind w:left="300" w:hanging="300"/>
+      </w:pPr>
+    </w:p>
+    <w:p>
+      <w:pPr>
+        <w:rPr>
+          <w:lang w:val="en-US" w:eastAsia="ja-JP"/>
+        </w:rPr>
+      </w:pPr>
+    </w:p>
+    <w:p>
+      <w:pPr>
+        <w:rPr>
+          <w:lang w:val="en-US" w:eastAsia="ja-JP"/>
+        </w:rPr>
+      </w:pPr>
+    </w:p>
+    <w:p>
+      <w:pPr>
+        <w:rPr>
+          <w:lang w:val="en-US" w:eastAsia="ja-JP"/>
+        </w:rPr>
       </w:pPr>
     </w:p>
     <w:sectPr>
@@ -1787,7 +1777,7 @@
       <w:type w:val="continuous"/>
       <w:pgSz w:w="11905" w:h="16837"/>
       <w:pgMar w:top="1701" w:right="1134" w:bottom="1701" w:left="1134" w:header="1134" w:footer="1134" w:gutter="0"/>
-      <w:cols w:num="2" w:space="427"/>
+      <w:cols w:space="720"/>
       <w:titlePg/>
       <w:docGrid w:linePitch="326"/>
     </w:sectPr>
@@ -1818,7 +1808,74 @@
 <w:ftr xmlns:wpc="http://schemas.microsoft.com/office/word/2010/wordprocessingCanvas" xmlns:cx="http://schemas.microsoft.com/office/drawing/2014/chartex" xmlns:cx1="http://schemas.microsoft.com/office/drawing/2015/9/8/chartex" xmlns:cx2="http://schemas.microsoft.com/office/drawing/2015/10/21/chartex" xmlns:cx3="http://schemas.microsoft.com/office/drawing/2016/5/9/chartex" xmlns:cx4="http://schemas.microsoft.com/office/drawing/2016/5/10/chartex" xmlns:cx5="http://schemas.microsoft.com/office/drawing/2016/5/11/chartex" xmlns:cx6="http://schemas.microsoft.com/office/drawing/2016/5/12/chartex" xmlns:cx7="http://schemas.microsoft.com/office/drawing/2016/5/13/chartex" xmlns:cx8="http://schemas.microsoft.com/office/drawing/2016/5/14/chartex" xmlns:mc="http://schemas.openxmlformats.org/markup-compatibility/2006" xmlns:aink="http://schemas.microsoft.com/office/drawing/2016/ink" xmlns:am3d="http://schemas.microsoft.com/office/drawing/2017/model3d" xmlns:o="urn:schemas-microsoft-com:office:office" xmlns:oel="http://schemas.microsoft.com/office/2019/extlst" xmlns:r="http://schemas.openxmlformats.org/officeDocument/2006/relationships" xmlns:m="http://schemas.openxmlformats.org/officeDocument/2006/math" xmlns:v="urn:schemas-microsoft-com:vml" xmlns:wp14="http://schemas.microsoft.com/office/word/2010/wordprocessingDrawing" xmlns:wp="http://schemas.openxmlformats.org/drawingml/2006/wordprocessingDrawing" xmlns:w10="urn:schemas-microsoft-com:office:word" xmlns:w="http://schemas.openxmlformats.org/wordprocessingml/2006/main" xmlns:w14="http://schemas.microsoft.com/office/word/2010/wordml" xmlns:w15="http://schemas.microsoft.com/office/word/2012/wordml" xmlns:w16cex="http://schemas.microsoft.com/office/word/2018/wordml/cex" xmlns:w16cid="http://schemas.microsoft.com/office/word/2016/wordml/cid" xmlns:w16="http://schemas.microsoft.com/office/word/2018/wordml" xmlns:w16sdtdh="http://schemas.microsoft.com/office/word/2020/wordml/sdtdatahash" xmlns:w16se="http://schemas.microsoft.com/office/word/2015/wordml/symex" xmlns:wpg="http://schemas.microsoft.com/office/word/2010/wordprocessingGroup" xmlns:wpi="http://schemas.microsoft.com/office/word/2010/wordprocessingInk" xmlns:wne="http://schemas.microsoft.com/office/word/2006/wordml" xmlns:wps="http://schemas.microsoft.com/office/word/2010/wordprocessingShape" mc:Ignorable="w14 w15 w16se w16cid w16 w16cex w16sdtdh wp14">
   <w:p>
     <w:pPr>
+      <w:pBdr>
+        <w:bottom w:val="single" w:sz="4" w:space="0" w:color="000000"/>
+      </w:pBdr>
+      <w:rPr>
+        <w:rFonts w:eastAsia="MS Mincho"/>
+        <w:color w:val="auto"/>
+        <w:lang w:val="en-US" w:eastAsia="ja-JP"/>
+      </w:rPr>
+    </w:pPr>
+  </w:p>
+  <w:p>
+    <w:pPr>
       <w:pStyle w:val="Footer"/>
+      <w:tabs>
+        <w:tab w:val="clear" w:pos="8306"/>
+        <w:tab w:val="left" w:pos="6050"/>
+        <w:tab w:val="right" w:pos="8931"/>
+      </w:tabs>
+      <w:jc w:val="left"/>
+    </w:pPr>
+    <w:r>
+      <w:tab/>
+    </w:r>
+    <w:r>
+      <w:tab/>
+    </w:r>
+    <w:r>
+      <w:tab/>
+    </w:r>
+    <w:r>
+      <w:fldChar w:fldCharType="begin"/>
+    </w:r>
+    <w:r>
+      <w:instrText xml:space="preserve"> PAGE  \* MERGEFORMAT </w:instrText>
+    </w:r>
+    <w:r>
+      <w:fldChar w:fldCharType="separate"/>
+    </w:r>
+    <w:r>
+      <w:rPr>
+        <w:noProof/>
+      </w:rPr>
+      <w:t>2</w:t>
+    </w:r>
+    <w:r>
+      <w:fldChar w:fldCharType="end"/>
+    </w:r>
+    <w:r>
+      <w:t>/</w:t>
+    </w:r>
+    <w:fldSimple w:instr=" NUMPAGES  \* MERGEFORMAT ">
+      <w:r>
+        <w:rPr>
+          <w:noProof/>
+        </w:rPr>
+        <w:t>2</w:t>
+      </w:r>
+    </w:fldSimple>
+  </w:p>
+  <w:p>
+    <w:pPr>
+      <w:pStyle w:val="Footer"/>
+      <w:tabs>
+        <w:tab w:val="clear" w:pos="8306"/>
+        <w:tab w:val="left" w:pos="6050"/>
+        <w:tab w:val="right" w:pos="8931"/>
+      </w:tabs>
+      <w:jc w:val="left"/>
     </w:pPr>
   </w:p>
 </w:ftr>
@@ -1842,7 +1899,9 @@
     <w:pPr>
       <w:pStyle w:val="Footer"/>
       <w:tabs>
+        <w:tab w:val="clear" w:pos="8306"/>
         <w:tab w:val="left" w:pos="6050"/>
+        <w:tab w:val="right" w:pos="8931"/>
       </w:tabs>
       <w:jc w:val="left"/>
     </w:pPr>
@@ -1855,16 +1914,35 @@
     <w:r>
       <w:tab/>
     </w:r>
-  </w:p>
-</w:ftr>
-</file>
-
-<file path=word/footer3.xml><?xml version="1.0" encoding="utf-8"?>
-<w:ftr xmlns:wpc="http://schemas.microsoft.com/office/word/2010/wordprocessingCanvas" xmlns:cx="http://schemas.microsoft.com/office/drawing/2014/chartex" xmlns:cx1="http://schemas.microsoft.com/office/drawing/2015/9/8/chartex" xmlns:cx2="http://schemas.microsoft.com/office/drawing/2015/10/21/chartex" xmlns:cx3="http://schemas.microsoft.com/office/drawing/2016/5/9/chartex" xmlns:cx4="http://schemas.microsoft.com/office/drawing/2016/5/10/chartex" xmlns:cx5="http://schemas.microsoft.com/office/drawing/2016/5/11/chartex" xmlns:cx6="http://schemas.microsoft.com/office/drawing/2016/5/12/chartex" xmlns:cx7="http://schemas.microsoft.com/office/drawing/2016/5/13/chartex" xmlns:cx8="http://schemas.microsoft.com/office/drawing/2016/5/14/chartex" xmlns:mc="http://schemas.openxmlformats.org/markup-compatibility/2006" xmlns:aink="http://schemas.microsoft.com/office/drawing/2016/ink" xmlns:am3d="http://schemas.microsoft.com/office/drawing/2017/model3d" xmlns:o="urn:schemas-microsoft-com:office:office" xmlns:oel="http://schemas.microsoft.com/office/2019/extlst" xmlns:r="http://schemas.openxmlformats.org/officeDocument/2006/relationships" xmlns:m="http://schemas.openxmlformats.org/officeDocument/2006/math" xmlns:v="urn:schemas-microsoft-com:vml" xmlns:wp14="http://schemas.microsoft.com/office/word/2010/wordprocessingDrawing" xmlns:wp="http://schemas.openxmlformats.org/drawingml/2006/wordprocessingDrawing" xmlns:w10="urn:schemas-microsoft-com:office:word" xmlns:w="http://schemas.openxmlformats.org/wordprocessingml/2006/main" xmlns:w14="http://schemas.microsoft.com/office/word/2010/wordml" xmlns:w15="http://schemas.microsoft.com/office/word/2012/wordml" xmlns:w16cex="http://schemas.microsoft.com/office/word/2018/wordml/cex" xmlns:w16cid="http://schemas.microsoft.com/office/word/2016/wordml/cid" xmlns:w16="http://schemas.microsoft.com/office/word/2018/wordml" xmlns:w16sdtdh="http://schemas.microsoft.com/office/word/2020/wordml/sdtdatahash" xmlns:w16se="http://schemas.microsoft.com/office/word/2015/wordml/symex" xmlns:wpg="http://schemas.microsoft.com/office/word/2010/wordprocessingGroup" xmlns:wpi="http://schemas.microsoft.com/office/word/2010/wordprocessingInk" xmlns:wne="http://schemas.microsoft.com/office/word/2006/wordml" xmlns:wps="http://schemas.microsoft.com/office/word/2010/wordprocessingShape" mc:Ignorable="w14 w15 w16se w16cid w16 w16cex w16sdtdh wp14">
-  <w:p>
-    <w:pPr>
-      <w:pStyle w:val="Footer"/>
-    </w:pPr>
+    <w:r>
+      <w:fldChar w:fldCharType="begin"/>
+    </w:r>
+    <w:r>
+      <w:instrText xml:space="preserve"> PAGE  \* MERGEFORMAT </w:instrText>
+    </w:r>
+    <w:r>
+      <w:fldChar w:fldCharType="separate"/>
+    </w:r>
+    <w:r>
+      <w:rPr>
+        <w:noProof/>
+      </w:rPr>
+      <w:t>1</w:t>
+    </w:r>
+    <w:r>
+      <w:fldChar w:fldCharType="end"/>
+    </w:r>
+    <w:r>
+      <w:t>/</w:t>
+    </w:r>
+    <w:fldSimple w:instr=" NUMPAGES  \* MERGEFORMAT ">
+      <w:r>
+        <w:rPr>
+          <w:noProof/>
+        </w:rPr>
+        <w:t>2</w:t>
+      </w:r>
+    </w:fldSimple>
   </w:p>
 </w:ftr>
 </file>
@@ -2018,37 +2096,44 @@
 <w:hdr xmlns:wpc="http://schemas.microsoft.com/office/word/2010/wordprocessingCanvas" xmlns:cx="http://schemas.microsoft.com/office/drawing/2014/chartex" xmlns:cx1="http://schemas.microsoft.com/office/drawing/2015/9/8/chartex" xmlns:cx2="http://schemas.microsoft.com/office/drawing/2015/10/21/chartex" xmlns:cx3="http://schemas.microsoft.com/office/drawing/2016/5/9/chartex" xmlns:cx4="http://schemas.microsoft.com/office/drawing/2016/5/10/chartex" xmlns:cx5="http://schemas.microsoft.com/office/drawing/2016/5/11/chartex" xmlns:cx6="http://schemas.microsoft.com/office/drawing/2016/5/12/chartex" xmlns:cx7="http://schemas.microsoft.com/office/drawing/2016/5/13/chartex" xmlns:cx8="http://schemas.microsoft.com/office/drawing/2016/5/14/chartex" xmlns:mc="http://schemas.openxmlformats.org/markup-compatibility/2006" xmlns:aink="http://schemas.microsoft.com/office/drawing/2016/ink" xmlns:am3d="http://schemas.microsoft.com/office/drawing/2017/model3d" xmlns:o="urn:schemas-microsoft-com:office:office" xmlns:oel="http://schemas.microsoft.com/office/2019/extlst" xmlns:r="http://schemas.openxmlformats.org/officeDocument/2006/relationships" xmlns:m="http://schemas.openxmlformats.org/officeDocument/2006/math" xmlns:v="urn:schemas-microsoft-com:vml" xmlns:wp14="http://schemas.microsoft.com/office/word/2010/wordprocessingDrawing" xmlns:wp="http://schemas.openxmlformats.org/drawingml/2006/wordprocessingDrawing" xmlns:w10="urn:schemas-microsoft-com:office:word" xmlns:w="http://schemas.openxmlformats.org/wordprocessingml/2006/main" xmlns:w14="http://schemas.microsoft.com/office/word/2010/wordml" xmlns:w15="http://schemas.microsoft.com/office/word/2012/wordml" xmlns:w16cex="http://schemas.microsoft.com/office/word/2018/wordml/cex" xmlns:w16cid="http://schemas.microsoft.com/office/word/2016/wordml/cid" xmlns:w16="http://schemas.microsoft.com/office/word/2018/wordml" xmlns:w16sdtdh="http://schemas.microsoft.com/office/word/2020/wordml/sdtdatahash" xmlns:w16se="http://schemas.microsoft.com/office/word/2015/wordml/symex" xmlns:wpg="http://schemas.microsoft.com/office/word/2010/wordprocessingGroup" xmlns:wpi="http://schemas.microsoft.com/office/word/2010/wordprocessingInk" xmlns:wne="http://schemas.microsoft.com/office/word/2006/wordml" xmlns:wps="http://schemas.microsoft.com/office/word/2010/wordprocessingShape" mc:Ignorable="w14 w15 w16se w16cid w16 w16cex w16sdtdh wp14">
   <w:p>
     <w:pPr>
+      <w:rPr>
+        <w:szCs w:val="20"/>
+      </w:rPr>
+    </w:pPr>
+    <w:r>
+      <w:rPr>
+        <w:rFonts w:eastAsia="MS Mincho"/>
+        <w:szCs w:val="20"/>
+        <w:lang w:eastAsia="ja-JP"/>
+      </w:rPr>
+      <w:t>7</w:t>
+    </w:r>
+    <w:r>
+      <w:rPr>
+        <w:szCs w:val="20"/>
+      </w:rPr>
+      <w:t>th International Symposium on Three-Dimensional Electromagnetics</w:t>
+    </w:r>
+  </w:p>
+  <w:p>
+    <w:pPr>
       <w:pBdr>
         <w:bottom w:val="single" w:sz="4" w:space="2" w:color="000000"/>
       </w:pBdr>
       <w:rPr>
         <w:rFonts w:eastAsia="MS Mincho"/>
         <w:color w:val="auto"/>
+        <w:szCs w:val="20"/>
         <w:lang w:val="en-US" w:eastAsia="ja-JP"/>
       </w:rPr>
     </w:pPr>
     <w:r>
       <w:rPr>
         <w:rFonts w:eastAsia="MS Mincho"/>
+        <w:szCs w:val="20"/>
         <w:lang w:eastAsia="ja-JP"/>
       </w:rPr>
-      <w:t xml:space="preserve">Author et al., </w:t>
-    </w:r>
-    <w:proofErr w:type="gramStart"/>
-    <w:r>
-      <w:rPr>
-        <w:rFonts w:eastAsia="MS Mincho"/>
-        <w:lang w:eastAsia="ja-JP"/>
-      </w:rPr>
-      <w:t>Short</w:t>
-    </w:r>
-    <w:proofErr w:type="gramEnd"/>
-    <w:r>
-      <w:rPr>
-        <w:rFonts w:eastAsia="MS Mincho"/>
-        <w:lang w:eastAsia="ja-JP"/>
-      </w:rPr>
-      <w:t xml:space="preserve"> title of the paper</w:t>
+      <w:t>Vancouver, BC, Canada, November 13–15, 2023</w:t>
     </w:r>
   </w:p>
   <w:p>

</xml_diff>